<commit_message>
spelling and format check
</commit_message>
<xml_diff>
--- a/intro24.docx
+++ b/intro24.docx
@@ -19,8 +19,21 @@
     <w:p>
       <w:pPr>
         <w:pStyle w:val="Subtitle"/>
-      </w:pPr>
-      <w:r>
+        <w:jc w:val="center"/>
+        <w:rPr>
+          <w:rFonts w:asciiTheme="majorHAnsi" w:hAnsiTheme="majorHAnsi"/>
+          <w:sz w:val="36"/>
+          <w:szCs w:val="36"/>
+          <w:lang w:val="pt-BR"/>
+        </w:rPr>
+      </w:pPr>
+      <w:r>
+        <w:rPr>
+          <w:rFonts w:asciiTheme="majorHAnsi" w:hAnsiTheme="majorHAnsi"/>
+          <w:sz w:val="36"/>
+          <w:szCs w:val="36"/>
+          <w:lang w:val="pt-BR"/>
+        </w:rPr>
         <w:t>Modulo R</w:t>
       </w:r>
     </w:p>
@@ -35,21 +48,7 @@
         <w:rPr>
           <w:lang w:val="pt-BR"/>
         </w:rPr>
-        <w:t xml:space="preserve">James R. Hunter, </w:t>
-      </w:r>
-      <w:proofErr w:type="spellStart"/>
-      <w:r>
-        <w:rPr>
-          <w:lang w:val="pt-BR"/>
-        </w:rPr>
-        <w:t>D.Sc</w:t>
-      </w:r>
-      <w:proofErr w:type="spellEnd"/>
-      <w:r>
-        <w:rPr>
-          <w:lang w:val="pt-BR"/>
-        </w:rPr>
-        <w:t>. Laboratório de Retrovirologia, UNIFESP</w:t>
+        <w:t>James R. Hunter, D.Sc. Laboratório de Retrovirologia, UNIFESP</w:t>
       </w:r>
     </w:p>
     <w:p>
@@ -63,7 +62,7 @@
         <w:rPr>
           <w:lang w:val="pt-BR"/>
         </w:rPr>
-        <w:t>2024-10-09</w:t>
+        <w:t>2024-10-10</w:t>
       </w:r>
     </w:p>
     <w:p>
@@ -73,12 +72,75 @@
           <w:lang w:val="pt-BR"/>
         </w:rPr>
       </w:pPr>
-      <w:bookmarkStart w:id="0" w:name="introdução"/>
-      <w:r>
-        <w:rPr>
-          <w:lang w:val="pt-BR"/>
-        </w:rPr>
-        <w:t>1 Introdução</w:t>
+      <w:bookmarkStart w:id="0" w:name="section"/>
+      <w:r>
+        <w:rPr>
+          <w:lang w:val="pt-BR"/>
+        </w:rPr>
+        <w:t xml:space="preserve">1 </w:t>
+      </w:r>
+      <w:r>
+        <w:rPr>
+          <w:noProof/>
+          <w:lang w:val="pt-BR"/>
+        </w:rPr>
+        <w:drawing>
+          <wp:inline distT="0" distB="0" distL="0" distR="0" wp14:anchorId="612D711B" wp14:editId="2759065B">
+            <wp:extent cx="4762500" cy="4762500"/>
+            <wp:effectExtent l="0" t="0" r="0" b="0"/>
+            <wp:docPr id="21" name="Picture"/>
+            <wp:cNvGraphicFramePr/>
+            <a:graphic xmlns:a="http://schemas.openxmlformats.org/drawingml/2006/main">
+              <a:graphicData uri="http://schemas.openxmlformats.org/drawingml/2006/picture">
+                <pic:pic xmlns:pic="http://schemas.openxmlformats.org/drawingml/2006/picture">
+                  <pic:nvPicPr>
+                    <pic:cNvPr id="22" name="Picture" descr="r_module_logo.png"/>
+                    <pic:cNvPicPr>
+                      <a:picLocks noChangeAspect="1" noChangeArrowheads="1"/>
+                    </pic:cNvPicPr>
+                  </pic:nvPicPr>
+                  <pic:blipFill>
+                    <a:blip r:embed="rId8"/>
+                    <a:stretch>
+                      <a:fillRect/>
+                    </a:stretch>
+                  </pic:blipFill>
+                  <pic:spPr bwMode="auto">
+                    <a:xfrm>
+                      <a:off x="0" y="0"/>
+                      <a:ext cx="4762500" cy="4762500"/>
+                    </a:xfrm>
+                    <a:prstGeom prst="rect">
+                      <a:avLst/>
+                    </a:prstGeom>
+                    <a:noFill/>
+                    <a:ln w="9525">
+                      <a:noFill/>
+                      <a:headEnd/>
+                      <a:tailEnd/>
+                    </a:ln>
+                  </pic:spPr>
+                </pic:pic>
+              </a:graphicData>
+            </a:graphic>
+          </wp:inline>
+        </w:drawing>
+      </w:r>
+    </w:p>
+    <w:p>
+      <w:pPr>
+        <w:pStyle w:val="Heading2"/>
+        <w:rPr>
+          <w:lang w:val="pt-BR"/>
+        </w:rPr>
+      </w:pPr>
+      <w:bookmarkStart w:id="1" w:name="introdução"/>
+      <w:bookmarkEnd w:id="0"/>
+      <w:r>
+        <w:rPr>
+          <w:lang w:val="pt-BR"/>
+        </w:rPr>
+        <w:t>2 Introdução</w:t>
       </w:r>
     </w:p>
     <w:p>
@@ -120,6 +182,7 @@
         <w:rPr>
           <w:lang w:val="pt-BR"/>
         </w:rPr>
+        <w:lastRenderedPageBreak/>
         <w:t>Nas suas carreiras, vocês encontrarão um monte dos dados nos artigos, nas teses e mesmo nos artigos dos jornais populares. Temos acesso hoje aos rios dos dados. Como profissionais nas áreas de saúde e medicina, precisamos saber como analisar esses dados e separar os estudos que comuniquem informação médica e biológica convincente dos outros que são lixo ou, pior, “fake”. Precisamos também construir nossos próprios conjuntos dos dados e conduzir nossas próprias análises. Aqui, R é uma ferramenta excelente.</w:t>
       </w:r>
     </w:p>
@@ -156,35 +219,317 @@
           <w:iCs/>
           <w:lang w:val="pt-BR"/>
         </w:rPr>
-        <w:t>live-</w:t>
-      </w:r>
-      <w:proofErr w:type="spellStart"/>
+        <w:t>live-coding</w:t>
+      </w:r>
+      <w:r>
+        <w:rPr>
+          <w:lang w:val="pt-BR"/>
+        </w:rPr>
+        <w:t>” na sala. Até na primeira aula, você vai fazer uma análise útil. Cada semana, suas habilidades crescerão em escopo (com mais técnicas) e aprofundarão. Começamos com análises bioestatísticas básicas que ajuda com a descrição dos dados e progredimos para utilizar técnicas de bioestatística e aprendizado de máquina supervisionado</w:t>
+      </w:r>
+      <w:r>
+        <w:rPr>
+          <w:rStyle w:val="FootnoteReference"/>
+          <w:lang w:val="pt-BR"/>
+        </w:rPr>
+        <w:footnoteReference w:id="1"/>
+      </w:r>
+      <w:r>
+        <w:rPr>
+          <w:lang w:val="pt-BR"/>
+        </w:rPr>
+        <w:t xml:space="preserve"> para alcançar conclusões dos dados de amostras sobre as populações que as amostras representam.</w:t>
+      </w:r>
+    </w:p>
+    <w:p>
+      <w:pPr>
+        <w:pStyle w:val="BodyText"/>
+        <w:rPr>
+          <w:lang w:val="pt-BR"/>
+        </w:rPr>
+      </w:pPr>
+      <w:r>
+        <w:rPr>
+          <w:lang w:val="pt-BR"/>
+        </w:rPr>
+        <w:t>O curso não coloca o foco na matemática teórica. Você não precisa uma formação forte em matemática. Você vai precisar saber algumas ferramentas básicas de matemática como o conceito de uma soma (∑), logaritmos e exponentes, e a equação de uma linha reta. Na primeira aula, faremos uma revisão de alguns desses conceitos.</w:t>
+      </w:r>
+    </w:p>
+    <w:p>
+      <w:pPr>
+        <w:pStyle w:val="Heading2"/>
+        <w:rPr>
+          <w:lang w:val="pt-BR"/>
+        </w:rPr>
+      </w:pPr>
+      <w:bookmarkStart w:id="2" w:name="porque-programação-porque-r"/>
+      <w:bookmarkEnd w:id="1"/>
+      <w:r>
+        <w:rPr>
+          <w:lang w:val="pt-BR"/>
+        </w:rPr>
+        <w:t>3 Porque Programação – Porque R</w:t>
+      </w:r>
+    </w:p>
+    <w:p>
+      <w:pPr>
+        <w:pStyle w:val="FirstParagraph"/>
+        <w:rPr>
+          <w:lang w:val="pt-BR"/>
+        </w:rPr>
+      </w:pPr>
+      <w:r>
+        <w:rPr>
+          <w:lang w:val="pt-BR"/>
+        </w:rPr>
+        <w:t xml:space="preserve">Programação das análises dos dados com uma linguagem permite que podemos construir nossas análises na forma de uma receita que você, seu computador, e qualquer leitor pode seguir e reproduzir. As análises terão exatamente os parâmetros que necessitam para fazer a análise certa. </w:t>
+      </w:r>
+      <w:proofErr w:type="gramStart"/>
+      <w:r>
+        <w:rPr>
+          <w:lang w:val="pt-BR"/>
+        </w:rPr>
+        <w:t>As grandes softwares integrados</w:t>
+      </w:r>
+      <w:proofErr w:type="gramEnd"/>
+      <w:r>
+        <w:rPr>
+          <w:lang w:val="pt-BR"/>
+        </w:rPr>
+        <w:t xml:space="preserve"> de estatística como SPSS ou GraphPad Prism não permitem isso e frequentemente um analista pode mudar os resultados inesperadamente por clicar uma caixa ou mudar um parâmetro da análise sem perceber.</w:t>
+      </w:r>
+    </w:p>
+    <w:p>
+      <w:pPr>
+        <w:pStyle w:val="BodyText"/>
+        <w:rPr>
+          <w:lang w:val="pt-BR"/>
+        </w:rPr>
+      </w:pPr>
+      <w:r>
+        <w:rPr>
+          <w:lang w:val="pt-BR"/>
+        </w:rPr>
+        <w:t>Outra vantagem é que R e RStudio são softwares “</w:t>
+      </w:r>
       <w:r>
         <w:rPr>
           <w:i/>
           <w:iCs/>
           <w:lang w:val="pt-BR"/>
         </w:rPr>
-        <w:t>coding</w:t>
-      </w:r>
-      <w:proofErr w:type="spellEnd"/>
-      <w:r>
-        <w:rPr>
-          <w:lang w:val="pt-BR"/>
-        </w:rPr>
-        <w:t>” na sala. Até na primeira aula, você vai fazer uma análise útil. Cada semana, suas habilidades crescerão em escopo (com mais técnicas) e aprofundarão. Começamos com análises bioestatísticas básicas que ajuda com a descrição dos dados e progredimos para utilizar técnicas de bioestatística e aprendizado de máquina supervisionado</w:t>
-      </w:r>
-      <w:r>
-        <w:rPr>
-          <w:rStyle w:val="FootnoteReference"/>
-        </w:rPr>
-        <w:footnoteReference w:id="1"/>
-      </w:r>
-      <w:r>
-        <w:rPr>
-          <w:lang w:val="pt-BR"/>
-        </w:rPr>
-        <w:t xml:space="preserve"> para alcançar conclusões dos dados de amostras sobre as populações que as amostras representam.</w:t>
+        <w:t>open-source</w:t>
+      </w:r>
+      <w:r>
+        <w:rPr>
+          <w:lang w:val="pt-BR"/>
+        </w:rPr>
+        <w:t xml:space="preserve">” que são disponíveis </w:t>
+      </w:r>
+      <w:r>
+        <w:rPr>
+          <w:b/>
+          <w:bCs/>
+          <w:lang w:val="pt-BR"/>
+        </w:rPr>
+        <w:t>de graça</w:t>
+      </w:r>
+      <w:r>
+        <w:rPr>
+          <w:lang w:val="pt-BR"/>
+        </w:rPr>
+        <w:t xml:space="preserve"> </w:t>
+      </w:r>
+      <w:proofErr w:type="gramStart"/>
+      <w:r>
+        <w:rPr>
+          <w:lang w:val="pt-BR"/>
+        </w:rPr>
+        <w:t>no internet</w:t>
+      </w:r>
+      <w:proofErr w:type="gramEnd"/>
+      <w:r>
+        <w:rPr>
+          <w:lang w:val="pt-BR"/>
+        </w:rPr>
+        <w:t>.</w:t>
+      </w:r>
+    </w:p>
+    <w:p>
+      <w:pPr>
+        <w:pStyle w:val="Heading2"/>
+        <w:rPr>
+          <w:lang w:val="pt-BR"/>
+        </w:rPr>
+      </w:pPr>
+      <w:bookmarkStart w:id="3" w:name="biografia---james-r.-hunter-d.sc."/>
+      <w:bookmarkEnd w:id="2"/>
+      <w:r>
+        <w:rPr>
+          <w:lang w:val="pt-BR"/>
+        </w:rPr>
+        <w:lastRenderedPageBreak/>
+        <w:t>4 Biografia - James R. Hunter, D.Sc.</w:t>
+      </w:r>
+    </w:p>
+    <w:p>
+      <w:pPr>
+        <w:pStyle w:val="FirstParagraph"/>
+        <w:rPr>
+          <w:lang w:val="pt-BR"/>
+        </w:rPr>
+      </w:pPr>
+      <w:r>
+        <w:rPr>
+          <w:lang w:val="pt-BR"/>
+        </w:rPr>
+        <w:t xml:space="preserve">Dr. Hunter fez o doutorado em Doenças Infecciosas em UNIFESP em 2019. Antes, ele tinha feito um B.A. e um M.C.P. (Mestrado em Urbanismo), ambos da Universidade Yale nos EUA. Desde 1970, ele ensina matérias sobre métodos quantitativos, estatística e pesquisa operacional nos EUA, Inglaterra, Canadá e o Brasil. Atualmente, ele é Professor Afiliado da UNIFESP e um </w:t>
+      </w:r>
+      <w:r>
+        <w:rPr>
+          <w:lang w:val="pt-BR"/>
+        </w:rPr>
+        <w:t>Pós-doutorado</w:t>
+      </w:r>
+      <w:r>
+        <w:rPr>
+          <w:lang w:val="pt-BR"/>
+        </w:rPr>
+        <w:t xml:space="preserve"> no Laboratório de Retrovirologia da Escola Paulista de Medicina. Ele mora em Brasil desde 1999 e iniciou atividades em UNIFESP em 2014.</w:t>
+      </w:r>
+    </w:p>
+    <w:p>
+      <w:pPr>
+        <w:pStyle w:val="Heading2"/>
+        <w:rPr>
+          <w:lang w:val="pt-BR"/>
+        </w:rPr>
+      </w:pPr>
+      <w:bookmarkStart w:id="4" w:name="contatos-para-dr.-hunter"/>
+      <w:bookmarkEnd w:id="3"/>
+      <w:r>
+        <w:rPr>
+          <w:lang w:val="pt-BR"/>
+        </w:rPr>
+        <w:t>5 Contatos para Dr. Hunter</w:t>
+      </w:r>
+    </w:p>
+    <w:p>
+      <w:pPr>
+        <w:pStyle w:val="FirstParagraph"/>
+        <w:rPr>
+          <w:lang w:val="pt-BR"/>
+        </w:rPr>
+      </w:pPr>
+      <w:r>
+        <w:rPr>
+          <w:lang w:val="pt-BR"/>
+        </w:rPr>
+        <w:t>Escritório: EP2, 6º Andar (fundos), Laboratório de Retrovirologia</w:t>
+      </w:r>
+      <w:r>
+        <w:rPr>
+          <w:lang w:val="pt-BR"/>
+        </w:rPr>
+        <w:br/>
+        <w:t>email: jhunter@unifesp.br</w:t>
+      </w:r>
+      <w:r>
+        <w:rPr>
+          <w:lang w:val="pt-BR"/>
+        </w:rPr>
+        <w:br/>
+        <w:t>Cel e WhatsApp: +55 (11) 95327-5656</w:t>
+      </w:r>
+    </w:p>
+    <w:p>
+      <w:pPr>
+        <w:pStyle w:val="Heading2"/>
+        <w:rPr>
+          <w:lang w:val="pt-BR"/>
+        </w:rPr>
+      </w:pPr>
+      <w:bookmarkStart w:id="5" w:name="matériais-para-aprender-r"/>
+      <w:bookmarkEnd w:id="4"/>
+      <w:r>
+        <w:rPr>
+          <w:lang w:val="pt-BR"/>
+        </w:rPr>
+        <w:t xml:space="preserve">6 </w:t>
+      </w:r>
+      <w:r>
+        <w:rPr>
+          <w:lang w:val="pt-BR"/>
+        </w:rPr>
+        <w:t>Materiais</w:t>
+      </w:r>
+      <w:r>
+        <w:rPr>
+          <w:lang w:val="pt-BR"/>
+        </w:rPr>
+        <w:t xml:space="preserve"> </w:t>
+      </w:r>
+      <w:proofErr w:type="gramStart"/>
+      <w:r>
+        <w:rPr>
+          <w:lang w:val="pt-BR"/>
+        </w:rPr>
+        <w:t>para Aprender</w:t>
+      </w:r>
+      <w:proofErr w:type="gramEnd"/>
+      <w:r>
+        <w:rPr>
+          <w:lang w:val="pt-BR"/>
+        </w:rPr>
+        <w:t xml:space="preserve"> R</w:t>
+      </w:r>
+    </w:p>
+    <w:p>
+      <w:pPr>
+        <w:pStyle w:val="FirstParagraph"/>
+        <w:rPr>
+          <w:lang w:val="pt-BR"/>
+        </w:rPr>
+      </w:pPr>
+      <w:r>
+        <w:rPr>
+          <w:lang w:val="pt-BR"/>
+        </w:rPr>
+        <w:t xml:space="preserve">Mais importante, nenhum curso vai ensinar tudo sobre um tópico. É assim com este curso. Precisa consultar </w:t>
+      </w:r>
+      <w:proofErr w:type="gramStart"/>
+      <w:r>
+        <w:rPr>
+          <w:lang w:val="pt-BR"/>
+        </w:rPr>
+        <w:t xml:space="preserve">outras </w:t>
+      </w:r>
+      <w:r>
+        <w:rPr>
+          <w:lang w:val="pt-BR"/>
+        </w:rPr>
+        <w:t>materiais</w:t>
+      </w:r>
+      <w:proofErr w:type="gramEnd"/>
+      <w:r>
+        <w:rPr>
+          <w:lang w:val="pt-BR"/>
+        </w:rPr>
+        <w:t xml:space="preserve"> que tratam do assunto também. Esses </w:t>
+      </w:r>
+      <w:proofErr w:type="gramStart"/>
+      <w:r>
+        <w:rPr>
+          <w:lang w:val="pt-BR"/>
+        </w:rPr>
+        <w:t>matérias</w:t>
+      </w:r>
+      <w:proofErr w:type="gramEnd"/>
+      <w:r>
+        <w:rPr>
+          <w:lang w:val="pt-BR"/>
+        </w:rPr>
+        <w:t xml:space="preserve"> podem apresentar o assunto que você está estudando com uma visão diferente e mais convincente para você.</w:t>
       </w:r>
     </w:p>
     <w:p>
@@ -198,66 +543,7 @@
         <w:rPr>
           <w:lang w:val="pt-BR"/>
         </w:rPr>
-        <w:lastRenderedPageBreak/>
-        <w:t>O curso não coloca o foco na matemática teórica. Você não precisa uma formação forte em matemática. Você vai precisar saber algumas ferramentas básicas de matemática como o conceito de uma soma (∑), logaritmos e exponentes, e a equação de uma linha reta. Na primeira aula, faremos uma revisão de alguns desses conceitos.</w:t>
-      </w:r>
-    </w:p>
-    <w:p>
-      <w:pPr>
-        <w:pStyle w:val="Heading2"/>
-        <w:rPr>
-          <w:lang w:val="pt-BR"/>
-        </w:rPr>
-      </w:pPr>
-      <w:bookmarkStart w:id="1" w:name="porque-programação-porque-r"/>
-      <w:bookmarkEnd w:id="0"/>
-      <w:r>
-        <w:rPr>
-          <w:lang w:val="pt-BR"/>
-        </w:rPr>
-        <w:t>2 Porque Programação – Porque R</w:t>
-      </w:r>
-    </w:p>
-    <w:p>
-      <w:pPr>
-        <w:pStyle w:val="FirstParagraph"/>
-        <w:rPr>
-          <w:lang w:val="pt-BR"/>
-        </w:rPr>
-      </w:pPr>
-      <w:r>
-        <w:rPr>
-          <w:lang w:val="pt-BR"/>
-        </w:rPr>
-        <w:t xml:space="preserve">Programação das análises dos dados com uma linguagem permite que podemos construir nossas análises na forma de uma receita que você, seu computador, e qualquer leitor pode seguir e reproduzir. As análises terão exatamente os parâmetros que necessitam para fazer a análise certa. </w:t>
-      </w:r>
-      <w:proofErr w:type="gramStart"/>
-      <w:r>
-        <w:rPr>
-          <w:lang w:val="pt-BR"/>
-        </w:rPr>
-        <w:t>As grandes softwares integrados</w:t>
-      </w:r>
-      <w:proofErr w:type="gramEnd"/>
-      <w:r>
-        <w:rPr>
-          <w:lang w:val="pt-BR"/>
-        </w:rPr>
-        <w:t xml:space="preserve"> de estatística como SPSS ou GraphPad </w:t>
-      </w:r>
-      <w:proofErr w:type="spellStart"/>
-      <w:r>
-        <w:rPr>
-          <w:lang w:val="pt-BR"/>
-        </w:rPr>
-        <w:t>Prism</w:t>
-      </w:r>
-      <w:proofErr w:type="spellEnd"/>
-      <w:r>
-        <w:rPr>
-          <w:lang w:val="pt-BR"/>
-        </w:rPr>
-        <w:t xml:space="preserve"> não permitem isso e frequentemente um analista pode mudar os resultados inesperadamente por clicar uma caixa ou mudar um parâmetro da análise sem perceber.</w:t>
+        <w:t>Todos os materiais usados nas aulas serão depositados no repositório do GitHub: bioapp2024_r (https://github.com/jameshunterbr/bioapp2024_r). Para os alunos inscritos formalmente no curso também existe uma área no Google Classroom.</w:t>
       </w:r>
     </w:p>
     <w:p>
@@ -271,45 +557,7 @@
         <w:rPr>
           <w:lang w:val="pt-BR"/>
         </w:rPr>
-        <w:t xml:space="preserve">Outra vantagem é que R e </w:t>
-      </w:r>
-      <w:proofErr w:type="spellStart"/>
-      <w:r>
-        <w:rPr>
-          <w:lang w:val="pt-BR"/>
-        </w:rPr>
-        <w:t>RStudio</w:t>
-      </w:r>
-      <w:proofErr w:type="spellEnd"/>
-      <w:r>
-        <w:rPr>
-          <w:lang w:val="pt-BR"/>
-        </w:rPr>
-        <w:t xml:space="preserve"> são softwares “</w:t>
-      </w:r>
-      <w:r>
-        <w:rPr>
-          <w:i/>
-          <w:iCs/>
-          <w:lang w:val="pt-BR"/>
-        </w:rPr>
-        <w:t>open-</w:t>
-      </w:r>
-      <w:proofErr w:type="spellStart"/>
-      <w:r>
-        <w:rPr>
-          <w:i/>
-          <w:iCs/>
-          <w:lang w:val="pt-BR"/>
-        </w:rPr>
-        <w:t>source</w:t>
-      </w:r>
-      <w:proofErr w:type="spellEnd"/>
-      <w:r>
-        <w:rPr>
-          <w:lang w:val="pt-BR"/>
-        </w:rPr>
-        <w:t xml:space="preserve">” que são disponíveis </w:t>
+        <w:t xml:space="preserve">Abaixo é uma lista dos livros que alunos achariam úteis para o curso. A maioria é </w:t>
       </w:r>
       <w:r>
         <w:rPr>
@@ -323,234 +571,22 @@
         <w:rPr>
           <w:lang w:val="pt-BR"/>
         </w:rPr>
-        <w:t xml:space="preserve"> </w:t>
-      </w:r>
-      <w:proofErr w:type="gramStart"/>
-      <w:r>
-        <w:rPr>
-          <w:lang w:val="pt-BR"/>
-        </w:rPr>
-        <w:t>no internet</w:t>
-      </w:r>
-      <w:proofErr w:type="gramEnd"/>
-      <w:r>
-        <w:rPr>
-          <w:lang w:val="pt-BR"/>
-        </w:rPr>
         <w:t>.</w:t>
       </w:r>
     </w:p>
     <w:p>
       <w:pPr>
-        <w:pStyle w:val="Heading2"/>
-        <w:rPr>
-          <w:lang w:val="pt-BR"/>
-        </w:rPr>
-      </w:pPr>
-      <w:bookmarkStart w:id="2" w:name="biografia---james-r.-hunter-d.sc."/>
-      <w:bookmarkEnd w:id="1"/>
-      <w:r>
-        <w:rPr>
-          <w:lang w:val="pt-BR"/>
-        </w:rPr>
-        <w:t xml:space="preserve">3 Biografia - James R. Hunter, </w:t>
-      </w:r>
-      <w:proofErr w:type="spellStart"/>
-      <w:r>
-        <w:rPr>
-          <w:lang w:val="pt-BR"/>
-        </w:rPr>
-        <w:t>D.Sc</w:t>
-      </w:r>
-      <w:proofErr w:type="spellEnd"/>
-      <w:r>
-        <w:rPr>
-          <w:lang w:val="pt-BR"/>
-        </w:rPr>
-        <w:t>.</w:t>
-      </w:r>
-    </w:p>
-    <w:p>
-      <w:pPr>
-        <w:pStyle w:val="FirstParagraph"/>
-        <w:rPr>
-          <w:lang w:val="pt-BR"/>
-        </w:rPr>
-      </w:pPr>
-      <w:r>
-        <w:rPr>
-          <w:lang w:val="pt-BR"/>
-        </w:rPr>
-        <w:t xml:space="preserve">Dr. Hunter fez o doutorado em Doenças Infecciosas em UNIFESP em 2019. Antes, ele tinha feito um B.A. e um M.C.P. (Mestrado em Urbanismo), ambos da Universidade Yale nos EUA. Desde 1970, ele ensina matérias sobre métodos quantitativos, estatística e pesquisa operacional nos EUA, Inglaterra, Canadá e o Brasil. Atualmente, ele é Professor Afiliado da UNIFESP e um </w:t>
-      </w:r>
-      <w:proofErr w:type="spellStart"/>
-      <w:r>
-        <w:rPr>
-          <w:lang w:val="pt-BR"/>
-        </w:rPr>
-        <w:t>Pós-Doutorando</w:t>
-      </w:r>
-      <w:proofErr w:type="spellEnd"/>
-      <w:r>
-        <w:rPr>
-          <w:lang w:val="pt-BR"/>
-        </w:rPr>
-        <w:t xml:space="preserve"> no Laboratório de Retrovirologia da Escola Paulista de Medicina. Ele mora em Brasil desde 1999 e iniciou atividades em UNIFESP em 2014.</w:t>
-      </w:r>
-    </w:p>
-    <w:p>
-      <w:pPr>
-        <w:pStyle w:val="Heading2"/>
-        <w:rPr>
-          <w:lang w:val="pt-BR"/>
-        </w:rPr>
-      </w:pPr>
-      <w:bookmarkStart w:id="3" w:name="matérais-para-aprender-r"/>
-      <w:bookmarkEnd w:id="2"/>
-      <w:r>
-        <w:rPr>
-          <w:lang w:val="pt-BR"/>
-        </w:rPr>
-        <w:t xml:space="preserve">4 </w:t>
-      </w:r>
-      <w:proofErr w:type="spellStart"/>
-      <w:r>
-        <w:rPr>
-          <w:lang w:val="pt-BR"/>
-        </w:rPr>
-        <w:t>Matérais</w:t>
-      </w:r>
-      <w:proofErr w:type="spellEnd"/>
-      <w:r>
-        <w:rPr>
-          <w:lang w:val="pt-BR"/>
-        </w:rPr>
-        <w:t xml:space="preserve"> para Aprender R</w:t>
-      </w:r>
-    </w:p>
-    <w:p>
-      <w:pPr>
-        <w:pStyle w:val="FirstParagraph"/>
-        <w:rPr>
-          <w:lang w:val="pt-BR"/>
-        </w:rPr>
-      </w:pPr>
-      <w:r>
-        <w:rPr>
-          <w:lang w:val="pt-BR"/>
-        </w:rPr>
-        <w:t xml:space="preserve">Mais importante, nenhum curso vai ensinar tudo sobre um tópico. É assim com este curso. Precisa consultar outras </w:t>
-      </w:r>
-      <w:proofErr w:type="spellStart"/>
-      <w:r>
-        <w:rPr>
-          <w:lang w:val="pt-BR"/>
-        </w:rPr>
-        <w:t>matériais</w:t>
-      </w:r>
-      <w:proofErr w:type="spellEnd"/>
-      <w:r>
-        <w:rPr>
-          <w:lang w:val="pt-BR"/>
-        </w:rPr>
-        <w:t xml:space="preserve"> que tratam do assunto também. Esses </w:t>
-      </w:r>
-      <w:proofErr w:type="gramStart"/>
-      <w:r>
-        <w:rPr>
-          <w:lang w:val="pt-BR"/>
-        </w:rPr>
-        <w:t>matérias</w:t>
-      </w:r>
-      <w:proofErr w:type="gramEnd"/>
-      <w:r>
-        <w:rPr>
-          <w:lang w:val="pt-BR"/>
-        </w:rPr>
-        <w:t xml:space="preserve"> podem apresentar o assunto que você está estudando com uma visão diferente e mais convincente para você.</w:t>
-      </w:r>
-    </w:p>
-    <w:p>
-      <w:pPr>
-        <w:pStyle w:val="BodyText"/>
-        <w:rPr>
-          <w:lang w:val="pt-BR"/>
-        </w:rPr>
-      </w:pPr>
-      <w:r>
-        <w:rPr>
-          <w:lang w:val="pt-BR"/>
-        </w:rPr>
-        <w:t>Todos os materiais usados nas aulas serão depositados no repositório do GitHub: bioapp2024_r (https://github.com/</w:t>
-      </w:r>
-      <w:proofErr w:type="spellStart"/>
-      <w:r>
-        <w:rPr>
-          <w:lang w:val="pt-BR"/>
-        </w:rPr>
-        <w:t>jameshunterbr</w:t>
-      </w:r>
-      <w:proofErr w:type="spellEnd"/>
-      <w:r>
-        <w:rPr>
-          <w:lang w:val="pt-BR"/>
-        </w:rPr>
-        <w:t xml:space="preserve">/bioapp2024_r). Para os alunos inscritos formalmente no curso também existe uma área no Google </w:t>
-      </w:r>
-      <w:proofErr w:type="spellStart"/>
-      <w:r>
-        <w:rPr>
-          <w:lang w:val="pt-BR"/>
-        </w:rPr>
-        <w:t>Classroom</w:t>
-      </w:r>
-      <w:proofErr w:type="spellEnd"/>
-      <w:r>
-        <w:rPr>
-          <w:lang w:val="pt-BR"/>
-        </w:rPr>
-        <w:t>.</w:t>
-      </w:r>
-    </w:p>
-    <w:p>
-      <w:pPr>
-        <w:pStyle w:val="BodyText"/>
-      </w:pPr>
-      <w:r>
-        <w:rPr>
-          <w:lang w:val="pt-BR"/>
-        </w:rPr>
-        <w:t xml:space="preserve">Abaixo é uma lista dos livros que alunos achariam úteis para o curso. </w:t>
-      </w:r>
-      <w:r>
-        <w:t xml:space="preserve">A </w:t>
-      </w:r>
-      <w:proofErr w:type="spellStart"/>
-      <w:r>
-        <w:t>maioria</w:t>
-      </w:r>
-      <w:proofErr w:type="spellEnd"/>
-      <w:r>
-        <w:t xml:space="preserve"> é </w:t>
-      </w:r>
-      <w:r>
-        <w:rPr>
-          <w:b/>
-          <w:bCs/>
-        </w:rPr>
-        <w:t>de graça</w:t>
-      </w:r>
-      <w:r>
-        <w:t>.</w:t>
-      </w:r>
-    </w:p>
-    <w:p>
-      <w:pPr>
         <w:pStyle w:val="Heading3"/>
-      </w:pPr>
-      <w:bookmarkStart w:id="4" w:name="bibliografia-estatística"/>
-      <w:r>
-        <w:t>4.1 Bibliografia — Estatística</w:t>
+        <w:rPr>
+          <w:lang w:val="pt-BR"/>
+        </w:rPr>
+      </w:pPr>
+      <w:bookmarkStart w:id="6" w:name="bibliografia-estatística"/>
+      <w:r>
+        <w:rPr>
+          <w:lang w:val="pt-BR"/>
+        </w:rPr>
+        <w:t>6.1 Bibliografia — Estatística</w:t>
       </w:r>
     </w:p>
     <w:p>
@@ -559,29 +595,93 @@
           <w:ilvl w:val="0"/>
           <w:numId w:val="2"/>
         </w:numPr>
-      </w:pPr>
-      <w:r>
-        <w:t xml:space="preserve">Diez, Barr &amp; Cetinkaya-Rundel, </w:t>
-      </w:r>
-      <w:r>
-        <w:rPr>
-          <w:b/>
-          <w:bCs/>
-        </w:rPr>
-        <w:t>OpenIntro Statistics 4</w:t>
-      </w:r>
-      <w:r>
+        <w:rPr>
+          <w:lang w:val="pt-BR"/>
+        </w:rPr>
+      </w:pPr>
+      <w:proofErr w:type="spellStart"/>
+      <w:r>
+        <w:rPr>
+          <w:lang w:val="pt-BR"/>
+        </w:rPr>
+        <w:t>Diez</w:t>
+      </w:r>
+      <w:proofErr w:type="spellEnd"/>
+      <w:r>
+        <w:rPr>
+          <w:lang w:val="pt-BR"/>
+        </w:rPr>
+        <w:t xml:space="preserve">, Barr &amp; </w:t>
+      </w:r>
+      <w:proofErr w:type="spellStart"/>
+      <w:r>
+        <w:rPr>
+          <w:lang w:val="pt-BR"/>
+        </w:rPr>
+        <w:t>Cetinkaya-Rundel</w:t>
+      </w:r>
+      <w:proofErr w:type="spellEnd"/>
+      <w:r>
+        <w:rPr>
+          <w:lang w:val="pt-BR"/>
+        </w:rPr>
+        <w:t xml:space="preserve">, </w:t>
+      </w:r>
+      <w:proofErr w:type="spellStart"/>
+      <w:r>
+        <w:rPr>
+          <w:b/>
+          <w:bCs/>
+          <w:lang w:val="pt-BR"/>
+        </w:rPr>
+        <w:t>OpenIntro</w:t>
+      </w:r>
+      <w:proofErr w:type="spellEnd"/>
+      <w:r>
+        <w:rPr>
+          <w:b/>
+          <w:bCs/>
+          <w:lang w:val="pt-BR"/>
+        </w:rPr>
+        <w:t xml:space="preserve"> </w:t>
+      </w:r>
+      <w:proofErr w:type="spellStart"/>
+      <w:r>
+        <w:rPr>
+          <w:b/>
+          <w:bCs/>
+          <w:lang w:val="pt-BR"/>
+        </w:rPr>
+        <w:t>Statistics</w:t>
+      </w:r>
+      <w:proofErr w:type="spellEnd"/>
+      <w:r>
+        <w:rPr>
+          <w:b/>
+          <w:bCs/>
+          <w:lang w:val="pt-BR"/>
+        </w:rPr>
+        <w:t xml:space="preserve"> 4</w:t>
+      </w:r>
+      <w:r>
+        <w:rPr>
+          <w:lang w:val="pt-BR"/>
+        </w:rPr>
         <w:t>, (</w:t>
       </w:r>
-      <w:hyperlink r:id="rId7">
+      <w:hyperlink r:id="rId9">
         <w:r>
           <w:rPr>
             <w:rStyle w:val="Hyperlink"/>
+            <w:lang w:val="pt-BR"/>
           </w:rPr>
           <w:t>http://openintro.org</w:t>
         </w:r>
       </w:hyperlink>
       <w:r>
+        <w:rPr>
+          <w:lang w:val="pt-BR"/>
+        </w:rPr>
         <w:t>)</w:t>
       </w:r>
     </w:p>
@@ -591,30 +691,161 @@
           <w:ilvl w:val="0"/>
           <w:numId w:val="2"/>
         </w:numPr>
-      </w:pPr>
-      <w:r>
-        <w:lastRenderedPageBreak/>
+        <w:rPr>
+          <w:lang w:val="pt-BR"/>
+        </w:rPr>
+      </w:pPr>
+      <w:r>
+        <w:rPr>
+          <w:lang w:val="pt-BR"/>
+        </w:rPr>
         <w:t xml:space="preserve">Navarro, D. </w:t>
       </w:r>
       <w:r>
         <w:rPr>
           <w:b/>
           <w:bCs/>
-        </w:rPr>
-        <w:t>Learning statistics with R: A tutorial for psychology students and other beginners</w:t>
-      </w:r>
-      <w:r>
+          <w:lang w:val="pt-BR"/>
+        </w:rPr>
+        <w:t xml:space="preserve">Learning </w:t>
+      </w:r>
+      <w:proofErr w:type="spellStart"/>
+      <w:r>
+        <w:rPr>
+          <w:b/>
+          <w:bCs/>
+          <w:lang w:val="pt-BR"/>
+        </w:rPr>
+        <w:t>statistics</w:t>
+      </w:r>
+      <w:proofErr w:type="spellEnd"/>
+      <w:r>
+        <w:rPr>
+          <w:b/>
+          <w:bCs/>
+          <w:lang w:val="pt-BR"/>
+        </w:rPr>
+        <w:t xml:space="preserve"> </w:t>
+      </w:r>
+      <w:proofErr w:type="spellStart"/>
+      <w:r>
+        <w:rPr>
+          <w:b/>
+          <w:bCs/>
+          <w:lang w:val="pt-BR"/>
+        </w:rPr>
+        <w:t>with</w:t>
+      </w:r>
+      <w:proofErr w:type="spellEnd"/>
+      <w:r>
+        <w:rPr>
+          <w:b/>
+          <w:bCs/>
+          <w:lang w:val="pt-BR"/>
+        </w:rPr>
+        <w:t xml:space="preserve"> R: A tutorial for </w:t>
+      </w:r>
+      <w:proofErr w:type="spellStart"/>
+      <w:r>
+        <w:rPr>
+          <w:b/>
+          <w:bCs/>
+          <w:lang w:val="pt-BR"/>
+        </w:rPr>
+        <w:t>psychology</w:t>
+      </w:r>
+      <w:proofErr w:type="spellEnd"/>
+      <w:r>
+        <w:rPr>
+          <w:b/>
+          <w:bCs/>
+          <w:lang w:val="pt-BR"/>
+        </w:rPr>
+        <w:t xml:space="preserve"> </w:t>
+      </w:r>
+      <w:proofErr w:type="spellStart"/>
+      <w:r>
+        <w:rPr>
+          <w:b/>
+          <w:bCs/>
+          <w:lang w:val="pt-BR"/>
+        </w:rPr>
+        <w:t>students</w:t>
+      </w:r>
+      <w:proofErr w:type="spellEnd"/>
+      <w:r>
+        <w:rPr>
+          <w:b/>
+          <w:bCs/>
+          <w:lang w:val="pt-BR"/>
+        </w:rPr>
+        <w:t xml:space="preserve"> </w:t>
+      </w:r>
+      <w:proofErr w:type="spellStart"/>
+      <w:r>
+        <w:rPr>
+          <w:b/>
+          <w:bCs/>
+          <w:lang w:val="pt-BR"/>
+        </w:rPr>
+        <w:t>and</w:t>
+      </w:r>
+      <w:proofErr w:type="spellEnd"/>
+      <w:r>
+        <w:rPr>
+          <w:b/>
+          <w:bCs/>
+          <w:lang w:val="pt-BR"/>
+        </w:rPr>
+        <w:t xml:space="preserve"> </w:t>
+      </w:r>
+      <w:proofErr w:type="spellStart"/>
+      <w:r>
+        <w:rPr>
+          <w:b/>
+          <w:bCs/>
+          <w:lang w:val="pt-BR"/>
+        </w:rPr>
+        <w:t>other</w:t>
+      </w:r>
+      <w:proofErr w:type="spellEnd"/>
+      <w:r>
+        <w:rPr>
+          <w:b/>
+          <w:bCs/>
+          <w:lang w:val="pt-BR"/>
+        </w:rPr>
+        <w:t xml:space="preserve"> </w:t>
+      </w:r>
+      <w:proofErr w:type="spellStart"/>
+      <w:r>
+        <w:rPr>
+          <w:b/>
+          <w:bCs/>
+          <w:lang w:val="pt-BR"/>
+        </w:rPr>
+        <w:t>beginners</w:t>
+      </w:r>
+      <w:proofErr w:type="spellEnd"/>
+      <w:r>
+        <w:rPr>
+          <w:lang w:val="pt-BR"/>
+        </w:rPr>
         <w:t>, (</w:t>
       </w:r>
-      <w:hyperlink r:id="rId8">
+      <w:hyperlink r:id="rId10">
         <w:r>
           <w:rPr>
             <w:rStyle w:val="Hyperlink"/>
+            <w:lang w:val="pt-BR"/>
           </w:rPr>
           <w:t>http://learningstatisticswithr.com</w:t>
         </w:r>
       </w:hyperlink>
       <w:r>
+        <w:rPr>
+          <w:lang w:val="pt-BR"/>
+        </w:rPr>
         <w:t>)</w:t>
       </w:r>
     </w:p>
@@ -625,13 +856,13 @@
           <w:lang w:val="pt-BR"/>
         </w:rPr>
       </w:pPr>
-      <w:bookmarkStart w:id="5" w:name="Xdb967447861363b033ef3336b071f9d90b6daae"/>
-      <w:bookmarkEnd w:id="4"/>
-      <w:r>
-        <w:rPr>
-          <w:lang w:val="pt-BR"/>
-        </w:rPr>
-        <w:t>4.2 Bibliografia — R, Programação e Análise dos Dados</w:t>
+      <w:bookmarkStart w:id="7" w:name="Xdb967447861363b033ef3336b071f9d90b6daae"/>
+      <w:bookmarkEnd w:id="6"/>
+      <w:r>
+        <w:rPr>
+          <w:lang w:val="pt-BR"/>
+        </w:rPr>
+        <w:t>6.2 Bibliografia — R, Programação e Análise dos Dados</w:t>
       </w:r>
     </w:p>
     <w:p>
@@ -640,23 +871,146 @@
           <w:ilvl w:val="0"/>
           <w:numId w:val="3"/>
         </w:numPr>
-      </w:pPr>
-      <w:proofErr w:type="spellStart"/>
-      <w:r>
+        <w:rPr>
+          <w:lang w:val="pt-BR"/>
+        </w:rPr>
+      </w:pPr>
+      <w:proofErr w:type="spellStart"/>
+      <w:r>
+        <w:rPr>
+          <w:lang w:val="pt-BR"/>
+        </w:rPr>
         <w:t>Ismay</w:t>
       </w:r>
       <w:proofErr w:type="spellEnd"/>
       <w:r>
+        <w:rPr>
+          <w:lang w:val="pt-BR"/>
+        </w:rPr>
         <w:t xml:space="preserve"> &amp; Kim, </w:t>
       </w:r>
-      <w:r>
-        <w:rPr>
-          <w:b/>
-          <w:bCs/>
-        </w:rPr>
-        <w:t>Statistical Inference via Data Science: A ModernDive into R and the Tidyverse</w:t>
-      </w:r>
-      <w:r>
+      <w:proofErr w:type="spellStart"/>
+      <w:r>
+        <w:rPr>
+          <w:b/>
+          <w:bCs/>
+          <w:lang w:val="pt-BR"/>
+        </w:rPr>
+        <w:t>Statistical</w:t>
+      </w:r>
+      <w:proofErr w:type="spellEnd"/>
+      <w:r>
+        <w:rPr>
+          <w:b/>
+          <w:bCs/>
+          <w:lang w:val="pt-BR"/>
+        </w:rPr>
+        <w:t xml:space="preserve"> </w:t>
+      </w:r>
+      <w:proofErr w:type="spellStart"/>
+      <w:r>
+        <w:rPr>
+          <w:b/>
+          <w:bCs/>
+          <w:lang w:val="pt-BR"/>
+        </w:rPr>
+        <w:t>Inference</w:t>
+      </w:r>
+      <w:proofErr w:type="spellEnd"/>
+      <w:r>
+        <w:rPr>
+          <w:b/>
+          <w:bCs/>
+          <w:lang w:val="pt-BR"/>
+        </w:rPr>
+        <w:t xml:space="preserve"> via Data Science: A </w:t>
+      </w:r>
+      <w:proofErr w:type="spellStart"/>
+      <w:r>
+        <w:rPr>
+          <w:b/>
+          <w:bCs/>
+          <w:lang w:val="pt-BR"/>
+        </w:rPr>
+        <w:t>ModernDive</w:t>
+      </w:r>
+      <w:proofErr w:type="spellEnd"/>
+      <w:r>
+        <w:rPr>
+          <w:b/>
+          <w:bCs/>
+          <w:lang w:val="pt-BR"/>
+        </w:rPr>
+        <w:t xml:space="preserve"> </w:t>
+      </w:r>
+      <w:proofErr w:type="spellStart"/>
+      <w:r>
+        <w:rPr>
+          <w:b/>
+          <w:bCs/>
+          <w:lang w:val="pt-BR"/>
+        </w:rPr>
+        <w:t>into</w:t>
+      </w:r>
+      <w:proofErr w:type="spellEnd"/>
+      <w:r>
+        <w:rPr>
+          <w:b/>
+          <w:bCs/>
+          <w:lang w:val="pt-BR"/>
+        </w:rPr>
+        <w:t xml:space="preserve"> R </w:t>
+      </w:r>
+      <w:proofErr w:type="spellStart"/>
+      <w:r>
+        <w:rPr>
+          <w:b/>
+          <w:bCs/>
+          <w:lang w:val="pt-BR"/>
+        </w:rPr>
+        <w:t>and</w:t>
+      </w:r>
+      <w:proofErr w:type="spellEnd"/>
+      <w:r>
+        <w:rPr>
+          <w:b/>
+          <w:bCs/>
+          <w:lang w:val="pt-BR"/>
+        </w:rPr>
+        <w:t xml:space="preserve"> </w:t>
+      </w:r>
+      <w:proofErr w:type="spellStart"/>
+      <w:r>
+        <w:rPr>
+          <w:b/>
+          <w:bCs/>
+          <w:lang w:val="pt-BR"/>
+        </w:rPr>
+        <w:t>the</w:t>
+      </w:r>
+      <w:proofErr w:type="spellEnd"/>
+      <w:r>
+        <w:rPr>
+          <w:b/>
+          <w:bCs/>
+          <w:lang w:val="pt-BR"/>
+        </w:rPr>
+        <w:t xml:space="preserve"> </w:t>
+      </w:r>
+      <w:proofErr w:type="spellStart"/>
+      <w:r>
+        <w:rPr>
+          <w:b/>
+          <w:bCs/>
+          <w:lang w:val="pt-BR"/>
+        </w:rPr>
+        <w:t>Tidyverse</w:t>
+      </w:r>
+      <w:proofErr w:type="spellEnd"/>
+      <w:r>
+        <w:rPr>
+          <w:lang w:val="pt-BR"/>
+        </w:rPr>
         <w:t xml:space="preserve"> (https://moderndive.com)</w:t>
       </w:r>
     </w:p>
@@ -666,19 +1020,79 @@
           <w:ilvl w:val="0"/>
           <w:numId w:val="3"/>
         </w:numPr>
-      </w:pPr>
-      <w:r>
-        <w:t xml:space="preserve">Irizarry, </w:t>
-      </w:r>
-      <w:r>
-        <w:rPr>
-          <w:b/>
-          <w:bCs/>
-        </w:rPr>
-        <w:t>Introduction to Data Science</w:t>
-      </w:r>
-      <w:r>
-        <w:t xml:space="preserve"> (https://rafalab.github.io/dsbook)</w:t>
+        <w:rPr>
+          <w:lang w:val="pt-BR"/>
+        </w:rPr>
+      </w:pPr>
+      <w:proofErr w:type="spellStart"/>
+      <w:r>
+        <w:rPr>
+          <w:lang w:val="pt-BR"/>
+        </w:rPr>
+        <w:t>Irizarry</w:t>
+      </w:r>
+      <w:proofErr w:type="spellEnd"/>
+      <w:r>
+        <w:rPr>
+          <w:lang w:val="pt-BR"/>
+        </w:rPr>
+        <w:t xml:space="preserve">, </w:t>
+      </w:r>
+      <w:proofErr w:type="spellStart"/>
+      <w:r>
+        <w:rPr>
+          <w:b/>
+          <w:bCs/>
+          <w:lang w:val="pt-BR"/>
+        </w:rPr>
+        <w:t>Introduction</w:t>
+      </w:r>
+      <w:proofErr w:type="spellEnd"/>
+      <w:r>
+        <w:rPr>
+          <w:b/>
+          <w:bCs/>
+          <w:lang w:val="pt-BR"/>
+        </w:rPr>
+        <w:t xml:space="preserve"> </w:t>
+      </w:r>
+      <w:proofErr w:type="spellStart"/>
+      <w:r>
+        <w:rPr>
+          <w:b/>
+          <w:bCs/>
+          <w:lang w:val="pt-BR"/>
+        </w:rPr>
+        <w:t>to</w:t>
+      </w:r>
+      <w:proofErr w:type="spellEnd"/>
+      <w:r>
+        <w:rPr>
+          <w:b/>
+          <w:bCs/>
+          <w:lang w:val="pt-BR"/>
+        </w:rPr>
+        <w:t xml:space="preserve"> Data Science</w:t>
+      </w:r>
+      <w:r>
+        <w:rPr>
+          <w:lang w:val="pt-BR"/>
+        </w:rPr>
+        <w:t xml:space="preserve"> (https://rafalab.github.io/</w:t>
+      </w:r>
+      <w:proofErr w:type="spellStart"/>
+      <w:r>
+        <w:rPr>
+          <w:lang w:val="pt-BR"/>
+        </w:rPr>
+        <w:t>dsbook</w:t>
+      </w:r>
+      <w:proofErr w:type="spellEnd"/>
+      <w:r>
+        <w:rPr>
+          <w:lang w:val="pt-BR"/>
+        </w:rPr>
+        <w:t>)</w:t>
       </w:r>
     </w:p>
     <w:p>
@@ -687,19 +1101,97 @@
           <w:ilvl w:val="0"/>
           <w:numId w:val="3"/>
         </w:numPr>
-      </w:pPr>
-      <w:r>
-        <w:t xml:space="preserve">Irizarry &amp; Love, </w:t>
-      </w:r>
-      <w:r>
-        <w:rPr>
-          <w:b/>
-          <w:bCs/>
-        </w:rPr>
-        <w:t>Data Analysis for the Life Sciences</w:t>
-      </w:r>
-      <w:r>
-        <w:t xml:space="preserve"> (Leanpub)</w:t>
+        <w:rPr>
+          <w:lang w:val="pt-BR"/>
+        </w:rPr>
+      </w:pPr>
+      <w:proofErr w:type="spellStart"/>
+      <w:r>
+        <w:rPr>
+          <w:lang w:val="pt-BR"/>
+        </w:rPr>
+        <w:t>Irizarry</w:t>
+      </w:r>
+      <w:proofErr w:type="spellEnd"/>
+      <w:r>
+        <w:rPr>
+          <w:lang w:val="pt-BR"/>
+        </w:rPr>
+        <w:t xml:space="preserve"> &amp; Love, </w:t>
+      </w:r>
+      <w:r>
+        <w:rPr>
+          <w:b/>
+          <w:bCs/>
+          <w:lang w:val="pt-BR"/>
+        </w:rPr>
+        <w:t xml:space="preserve">Data </w:t>
+      </w:r>
+      <w:proofErr w:type="spellStart"/>
+      <w:r>
+        <w:rPr>
+          <w:b/>
+          <w:bCs/>
+          <w:lang w:val="pt-BR"/>
+        </w:rPr>
+        <w:t>Analysis</w:t>
+      </w:r>
+      <w:proofErr w:type="spellEnd"/>
+      <w:r>
+        <w:rPr>
+          <w:b/>
+          <w:bCs/>
+          <w:lang w:val="pt-BR"/>
+        </w:rPr>
+        <w:t xml:space="preserve"> for </w:t>
+      </w:r>
+      <w:proofErr w:type="spellStart"/>
+      <w:r>
+        <w:rPr>
+          <w:b/>
+          <w:bCs/>
+          <w:lang w:val="pt-BR"/>
+        </w:rPr>
+        <w:t>the</w:t>
+      </w:r>
+      <w:proofErr w:type="spellEnd"/>
+      <w:r>
+        <w:rPr>
+          <w:b/>
+          <w:bCs/>
+          <w:lang w:val="pt-BR"/>
+        </w:rPr>
+        <w:t xml:space="preserve"> Life </w:t>
+      </w:r>
+      <w:proofErr w:type="spellStart"/>
+      <w:r>
+        <w:rPr>
+          <w:b/>
+          <w:bCs/>
+          <w:lang w:val="pt-BR"/>
+        </w:rPr>
+        <w:t>Sciences</w:t>
+      </w:r>
+      <w:proofErr w:type="spellEnd"/>
+      <w:r>
+        <w:rPr>
+          <w:lang w:val="pt-BR"/>
+        </w:rPr>
+        <w:t xml:space="preserve"> (</w:t>
+      </w:r>
+      <w:proofErr w:type="spellStart"/>
+      <w:r>
+        <w:rPr>
+          <w:lang w:val="pt-BR"/>
+        </w:rPr>
+        <w:t>Leanpub</w:t>
+      </w:r>
+      <w:proofErr w:type="spellEnd"/>
+      <w:r>
+        <w:rPr>
+          <w:lang w:val="pt-BR"/>
+        </w:rPr>
+        <w:t>)</w:t>
       </w:r>
     </w:p>
     <w:p>
@@ -708,19 +1200,75 @@
           <w:ilvl w:val="0"/>
           <w:numId w:val="3"/>
         </w:numPr>
-      </w:pPr>
-      <w:r>
+        <w:rPr>
+          <w:lang w:val="pt-BR"/>
+        </w:rPr>
+      </w:pPr>
+      <w:r>
+        <w:rPr>
+          <w:lang w:val="pt-BR"/>
+        </w:rPr>
         <w:t xml:space="preserve">Peng, </w:t>
       </w:r>
       <w:r>
         <w:rPr>
           <w:b/>
           <w:bCs/>
-        </w:rPr>
-        <w:t>R Programming for Data Science</w:t>
-      </w:r>
-      <w:r>
-        <w:t xml:space="preserve"> (Leanpub &amp; Bookdown)</w:t>
+          <w:lang w:val="pt-BR"/>
+        </w:rPr>
+        <w:t xml:space="preserve">R </w:t>
+      </w:r>
+      <w:proofErr w:type="spellStart"/>
+      <w:r>
+        <w:rPr>
+          <w:b/>
+          <w:bCs/>
+          <w:lang w:val="pt-BR"/>
+        </w:rPr>
+        <w:t>Programming</w:t>
+      </w:r>
+      <w:proofErr w:type="spellEnd"/>
+      <w:r>
+        <w:rPr>
+          <w:b/>
+          <w:bCs/>
+          <w:lang w:val="pt-BR"/>
+        </w:rPr>
+        <w:t xml:space="preserve"> for Data Science</w:t>
+      </w:r>
+      <w:r>
+        <w:rPr>
+          <w:lang w:val="pt-BR"/>
+        </w:rPr>
+        <w:t xml:space="preserve"> (</w:t>
+      </w:r>
+      <w:proofErr w:type="spellStart"/>
+      <w:r>
+        <w:rPr>
+          <w:lang w:val="pt-BR"/>
+        </w:rPr>
+        <w:t>Leanpub</w:t>
+      </w:r>
+      <w:proofErr w:type="spellEnd"/>
+      <w:r>
+        <w:rPr>
+          <w:lang w:val="pt-BR"/>
+        </w:rPr>
+        <w:t xml:space="preserve"> &amp; </w:t>
+      </w:r>
+      <w:proofErr w:type="spellStart"/>
+      <w:r>
+        <w:rPr>
+          <w:lang w:val="pt-BR"/>
+        </w:rPr>
+        <w:t>Bookdown</w:t>
+      </w:r>
+      <w:proofErr w:type="spellEnd"/>
+      <w:r>
+        <w:rPr>
+          <w:lang w:val="pt-BR"/>
+        </w:rPr>
+        <w:t>)</w:t>
       </w:r>
     </w:p>
     <w:p>
@@ -737,6 +1285,7 @@
         <w:rPr>
           <w:lang w:val="pt-BR"/>
         </w:rPr>
+        <w:lastRenderedPageBreak/>
         <w:t xml:space="preserve">Wickham &amp; </w:t>
       </w:r>
       <w:proofErr w:type="spellStart"/>
@@ -809,7 +1358,7 @@
         </w:rPr>
         <w:t xml:space="preserve">: </w:t>
       </w:r>
-      <w:hyperlink r:id="rId9">
+      <w:hyperlink r:id="rId11">
         <w:r>
           <w:rPr>
             <w:rStyle w:val="Hyperlink"/>
@@ -826,13 +1375,13 @@
           <w:lang w:val="pt-BR"/>
         </w:rPr>
       </w:pPr>
-      <w:bookmarkStart w:id="6" w:name="Xf70a88bcb728972891b387f6883481f95222927"/>
-      <w:bookmarkEnd w:id="5"/>
-      <w:r>
-        <w:rPr>
-          <w:lang w:val="pt-BR"/>
-        </w:rPr>
-        <w:t>4.3 5 Livros que Deve Ler sobre Análise dos Dados (Porque São Bons Demais)</w:t>
+      <w:bookmarkStart w:id="8" w:name="Xf70a88bcb728972891b387f6883481f95222927"/>
+      <w:bookmarkEnd w:id="7"/>
+      <w:r>
+        <w:rPr>
+          <w:lang w:val="pt-BR"/>
+        </w:rPr>
+        <w:t>6.3 5 Livros que Deve Ler sobre Análise dos Dados (Porque São Bons Demais)</w:t>
       </w:r>
     </w:p>
     <w:p>
@@ -1117,14 +1666,14 @@
           <w:lang w:val="pt-BR"/>
         </w:rPr>
       </w:pPr>
-      <w:bookmarkStart w:id="7" w:name="programa-das-aulas"/>
-      <w:bookmarkEnd w:id="3"/>
-      <w:bookmarkEnd w:id="6"/>
-      <w:r>
-        <w:rPr>
-          <w:lang w:val="pt-BR"/>
-        </w:rPr>
-        <w:t>5 Programa das Aulas</w:t>
+      <w:bookmarkStart w:id="9" w:name="programa-das-aulas"/>
+      <w:bookmarkEnd w:id="5"/>
+      <w:bookmarkEnd w:id="8"/>
+      <w:r>
+        <w:rPr>
+          <w:lang w:val="pt-BR"/>
+        </w:rPr>
+        <w:t>7 Programa das Aulas</w:t>
       </w:r>
     </w:p>
     <w:p>
@@ -1151,8 +1700,8 @@
         <w:tblLook w:val="0020" w:firstRow="1" w:lastRow="0" w:firstColumn="0" w:lastColumn="0" w:noHBand="0" w:noVBand="0"/>
       </w:tblPr>
       <w:tblGrid>
-        <w:gridCol w:w="1862"/>
-        <w:gridCol w:w="7714"/>
+        <w:gridCol w:w="1778"/>
+        <w:gridCol w:w="7798"/>
       </w:tblGrid>
       <w:tr>
         <w:trPr>
@@ -1161,28 +1710,40 @@
         </w:trPr>
         <w:tc>
           <w:tcPr>
-            <w:tcW w:w="1540" w:type="dxa"/>
+            <w:tcW w:w="1470" w:type="dxa"/>
           </w:tcPr>
           <w:p>
             <w:pPr>
               <w:pStyle w:val="Compact"/>
               <w:jc w:val="center"/>
+              <w:rPr>
+                <w:lang w:val="pt-BR"/>
+              </w:rPr>
             </w:pPr>
             <w:r>
+              <w:rPr>
+                <w:lang w:val="pt-BR"/>
+              </w:rPr>
               <w:t>Data</w:t>
             </w:r>
           </w:p>
         </w:tc>
         <w:tc>
           <w:tcPr>
-            <w:tcW w:w="6380" w:type="dxa"/>
+            <w:tcW w:w="6449" w:type="dxa"/>
           </w:tcPr>
           <w:p>
             <w:pPr>
               <w:pStyle w:val="Compact"/>
               <w:jc w:val="center"/>
+              <w:rPr>
+                <w:lang w:val="pt-BR"/>
+              </w:rPr>
             </w:pPr>
             <w:r>
+              <w:rPr>
+                <w:lang w:val="pt-BR"/>
+              </w:rPr>
               <w:t>Aula</w:t>
             </w:r>
           </w:p>
@@ -1191,21 +1752,35 @@
       <w:tr>
         <w:tc>
           <w:tcPr>
-            <w:tcW w:w="1540" w:type="dxa"/>
+            <w:tcW w:w="1470" w:type="dxa"/>
           </w:tcPr>
           <w:p>
             <w:pPr>
               <w:pStyle w:val="Compact"/>
               <w:jc w:val="center"/>
+              <w:rPr>
+                <w:lang w:val="pt-BR"/>
+              </w:rPr>
             </w:pPr>
             <w:r>
-              <w:t>27 Outubro</w:t>
+              <w:rPr>
+                <w:lang w:val="pt-BR"/>
+              </w:rPr>
+              <w:t xml:space="preserve">27 </w:t>
             </w:r>
+            <w:proofErr w:type="gramStart"/>
+            <w:r>
+              <w:rPr>
+                <w:lang w:val="pt-BR"/>
+              </w:rPr>
+              <w:t>Outubro</w:t>
+            </w:r>
+            <w:proofErr w:type="gramEnd"/>
           </w:p>
         </w:tc>
         <w:tc>
           <w:tcPr>
-            <w:tcW w:w="6380" w:type="dxa"/>
+            <w:tcW w:w="6449" w:type="dxa"/>
           </w:tcPr>
           <w:p>
             <w:pPr>
@@ -1227,26 +1802,35 @@
       <w:tr>
         <w:tc>
           <w:tcPr>
-            <w:tcW w:w="1540" w:type="dxa"/>
+            <w:tcW w:w="1470" w:type="dxa"/>
           </w:tcPr>
           <w:p>
             <w:pPr>
               <w:pStyle w:val="Compact"/>
               <w:jc w:val="center"/>
+              <w:rPr>
+                <w:lang w:val="pt-BR"/>
+              </w:rPr>
             </w:pPr>
             <w:r>
+              <w:rPr>
+                <w:lang w:val="pt-BR"/>
+              </w:rPr>
               <w:t xml:space="preserve">05 </w:t>
             </w:r>
-            <w:proofErr w:type="spellStart"/>
+            <w:proofErr w:type="gramStart"/>
             <w:r>
+              <w:rPr>
+                <w:lang w:val="pt-BR"/>
+              </w:rPr>
               <w:t>Novembro</w:t>
             </w:r>
-            <w:proofErr w:type="spellEnd"/>
+            <w:proofErr w:type="gramEnd"/>
           </w:p>
         </w:tc>
         <w:tc>
           <w:tcPr>
-            <w:tcW w:w="6380" w:type="dxa"/>
+            <w:tcW w:w="6449" w:type="dxa"/>
           </w:tcPr>
           <w:p>
             <w:pPr>
@@ -1268,26 +1852,35 @@
       <w:tr>
         <w:tc>
           <w:tcPr>
-            <w:tcW w:w="1540" w:type="dxa"/>
+            <w:tcW w:w="1470" w:type="dxa"/>
           </w:tcPr>
           <w:p>
             <w:pPr>
               <w:pStyle w:val="Compact"/>
               <w:jc w:val="center"/>
+              <w:rPr>
+                <w:lang w:val="pt-BR"/>
+              </w:rPr>
             </w:pPr>
             <w:r>
+              <w:rPr>
+                <w:lang w:val="pt-BR"/>
+              </w:rPr>
               <w:t xml:space="preserve">12 </w:t>
             </w:r>
-            <w:proofErr w:type="spellStart"/>
+            <w:proofErr w:type="gramStart"/>
             <w:r>
+              <w:rPr>
+                <w:lang w:val="pt-BR"/>
+              </w:rPr>
               <w:t>Novembro</w:t>
             </w:r>
-            <w:proofErr w:type="spellEnd"/>
+            <w:proofErr w:type="gramEnd"/>
           </w:p>
         </w:tc>
         <w:tc>
           <w:tcPr>
-            <w:tcW w:w="6380" w:type="dxa"/>
+            <w:tcW w:w="6449" w:type="dxa"/>
           </w:tcPr>
           <w:p>
             <w:pPr>
@@ -1317,26 +1910,35 @@
       <w:tr>
         <w:tc>
           <w:tcPr>
-            <w:tcW w:w="1540" w:type="dxa"/>
+            <w:tcW w:w="1470" w:type="dxa"/>
           </w:tcPr>
           <w:p>
             <w:pPr>
               <w:pStyle w:val="Compact"/>
               <w:jc w:val="center"/>
+              <w:rPr>
+                <w:lang w:val="pt-BR"/>
+              </w:rPr>
             </w:pPr>
             <w:r>
+              <w:rPr>
+                <w:lang w:val="pt-BR"/>
+              </w:rPr>
               <w:t xml:space="preserve">19 </w:t>
             </w:r>
-            <w:proofErr w:type="spellStart"/>
+            <w:proofErr w:type="gramStart"/>
             <w:r>
+              <w:rPr>
+                <w:lang w:val="pt-BR"/>
+              </w:rPr>
               <w:t>Novembro</w:t>
             </w:r>
-            <w:proofErr w:type="spellEnd"/>
+            <w:proofErr w:type="gramEnd"/>
           </w:p>
         </w:tc>
         <w:tc>
           <w:tcPr>
-            <w:tcW w:w="6380" w:type="dxa"/>
+            <w:tcW w:w="6449" w:type="dxa"/>
           </w:tcPr>
           <w:p>
             <w:pPr>
@@ -1358,64 +1960,106 @@
       <w:tr>
         <w:tc>
           <w:tcPr>
-            <w:tcW w:w="1540" w:type="dxa"/>
+            <w:tcW w:w="1470" w:type="dxa"/>
           </w:tcPr>
           <w:p>
             <w:pPr>
               <w:pStyle w:val="Compact"/>
               <w:jc w:val="center"/>
+              <w:rPr>
+                <w:lang w:val="pt-BR"/>
+              </w:rPr>
             </w:pPr>
             <w:r>
+              <w:rPr>
+                <w:lang w:val="pt-BR"/>
+              </w:rPr>
               <w:t xml:space="preserve">26 </w:t>
             </w:r>
-            <w:proofErr w:type="spellStart"/>
+            <w:proofErr w:type="gramStart"/>
             <w:r>
+              <w:rPr>
+                <w:lang w:val="pt-BR"/>
+              </w:rPr>
               <w:t>Novembro</w:t>
             </w:r>
-            <w:proofErr w:type="spellEnd"/>
+            <w:proofErr w:type="gramEnd"/>
           </w:p>
         </w:tc>
         <w:tc>
           <w:tcPr>
-            <w:tcW w:w="6380" w:type="dxa"/>
+            <w:tcW w:w="6449" w:type="dxa"/>
           </w:tcPr>
           <w:p>
             <w:pPr>
               <w:pStyle w:val="Compact"/>
               <w:jc w:val="center"/>
+              <w:rPr>
+                <w:lang w:val="pt-BR"/>
+              </w:rPr>
             </w:pPr>
             <w:r>
-              <w:t>Bioinformática em R; Bioconductor</w:t>
+              <w:rPr>
+                <w:lang w:val="pt-BR"/>
+              </w:rPr>
+              <w:t xml:space="preserve">Bioinformática em R; </w:t>
             </w:r>
+            <w:proofErr w:type="spellStart"/>
+            <w:r>
+              <w:rPr>
+                <w:lang w:val="pt-BR"/>
+              </w:rPr>
+              <w:t>Bioconductor</w:t>
+            </w:r>
+            <w:proofErr w:type="spellEnd"/>
           </w:p>
         </w:tc>
       </w:tr>
       <w:tr>
         <w:tc>
           <w:tcPr>
-            <w:tcW w:w="1540" w:type="dxa"/>
+            <w:tcW w:w="1470" w:type="dxa"/>
           </w:tcPr>
           <w:p>
             <w:pPr>
               <w:pStyle w:val="Compact"/>
               <w:jc w:val="center"/>
+              <w:rPr>
+                <w:lang w:val="pt-BR"/>
+              </w:rPr>
             </w:pPr>
             <w:r>
-              <w:lastRenderedPageBreak/>
-              <w:t>02 Dezembro</w:t>
+              <w:rPr>
+                <w:lang w:val="pt-BR"/>
+              </w:rPr>
+              <w:t xml:space="preserve">02 </w:t>
             </w:r>
+            <w:proofErr w:type="gramStart"/>
+            <w:r>
+              <w:rPr>
+                <w:lang w:val="pt-BR"/>
+              </w:rPr>
+              <w:t>Dezembro</w:t>
+            </w:r>
+            <w:proofErr w:type="gramEnd"/>
           </w:p>
         </w:tc>
         <w:tc>
           <w:tcPr>
-            <w:tcW w:w="6380" w:type="dxa"/>
+            <w:tcW w:w="6449" w:type="dxa"/>
           </w:tcPr>
           <w:p>
             <w:pPr>
               <w:pStyle w:val="Compact"/>
               <w:jc w:val="center"/>
+              <w:rPr>
+                <w:lang w:val="pt-BR"/>
+              </w:rPr>
             </w:pPr>
             <w:r>
+              <w:rPr>
+                <w:lang w:val="pt-BR"/>
+              </w:rPr>
               <w:t>Funções e Pacotes</w:t>
             </w:r>
           </w:p>
@@ -1429,13 +2073,13 @@
           <w:lang w:val="pt-BR"/>
         </w:rPr>
       </w:pPr>
-      <w:bookmarkStart w:id="8" w:name="X688ccea87692bc1592924579a22be0371b49b74"/>
-      <w:bookmarkEnd w:id="7"/>
-      <w:r>
-        <w:rPr>
-          <w:lang w:val="pt-BR"/>
-        </w:rPr>
-        <w:t>6 Laptops e O Que Precisa Fazer para Preparar para a Primeira Aula</w:t>
+      <w:bookmarkStart w:id="10" w:name="X688ccea87692bc1592924579a22be0371b49b74"/>
+      <w:bookmarkEnd w:id="9"/>
+      <w:r>
+        <w:rPr>
+          <w:lang w:val="pt-BR"/>
+        </w:rPr>
+        <w:t>8 Laptops e O Que Precisa Fazer para Preparar para a Primeira Aula</w:t>
       </w:r>
     </w:p>
     <w:p>
@@ -1521,7 +2165,6 @@
         </w:rPr>
         <w:t xml:space="preserve">”) para R, chamado </w:t>
       </w:r>
-      <w:proofErr w:type="spellStart"/>
       <w:r>
         <w:rPr>
           <w:b/>
@@ -1530,26 +2173,11 @@
         </w:rPr>
         <w:t>RStudio</w:t>
       </w:r>
-      <w:proofErr w:type="spellEnd"/>
-      <w:r>
-        <w:rPr>
-          <w:lang w:val="pt-BR"/>
-        </w:rPr>
-        <w:t xml:space="preserve">. O site onde achar R é CRAN: https://cran.r-project.org/. O site de </w:t>
-      </w:r>
-      <w:proofErr w:type="spellStart"/>
-      <w:r>
-        <w:rPr>
-          <w:lang w:val="pt-BR"/>
-        </w:rPr>
-        <w:t>RStudio</w:t>
-      </w:r>
-      <w:proofErr w:type="spellEnd"/>
-      <w:r>
-        <w:rPr>
-          <w:lang w:val="pt-BR"/>
-        </w:rPr>
-        <w:t xml:space="preserve"> é https://posit.co/products/open-source/rstudio/.</w:t>
+      <w:r>
+        <w:rPr>
+          <w:lang w:val="pt-BR"/>
+        </w:rPr>
+        <w:t>. O site onde achar R é CRAN: https://cran.r-project.org/. O site de RStudio é https://posit.co/products/open-source/rstudio/.</w:t>
       </w:r>
     </w:p>
     <w:p>
@@ -1559,12 +2187,13 @@
           <w:lang w:val="pt-BR"/>
         </w:rPr>
       </w:pPr>
-      <w:bookmarkStart w:id="9" w:name="pensamento-final"/>
-      <w:r>
-        <w:rPr>
-          <w:lang w:val="pt-BR"/>
-        </w:rPr>
-        <w:t>6.1 Pensamento final</w:t>
+      <w:bookmarkStart w:id="11" w:name="pensamento-final"/>
+      <w:r>
+        <w:rPr>
+          <w:lang w:val="pt-BR"/>
+        </w:rPr>
+        <w:lastRenderedPageBreak/>
+        <w:t>8.1 Pensamento final</w:t>
       </w:r>
     </w:p>
     <w:p>
@@ -1610,22 +2239,20 @@
         </w:rPr>
         <w:t xml:space="preserve"> documento. Slides, documentos, gráficos, todos. Acho que vão achar R um sistema poderoso para gerenciamento dos seus projetos </w:t>
       </w:r>
-      <w:proofErr w:type="spellStart"/>
-      <w:r>
-        <w:rPr>
-          <w:lang w:val="pt-BR"/>
-        </w:rPr>
-        <w:t>analiticos</w:t>
-      </w:r>
-      <w:proofErr w:type="spellEnd"/>
+      <w:r>
+        <w:rPr>
+          <w:lang w:val="pt-BR"/>
+        </w:rPr>
+        <w:t>analíticos</w:t>
+      </w:r>
       <w:r>
         <w:rPr>
           <w:lang w:val="pt-BR"/>
         </w:rPr>
         <w:t>.</w:t>
       </w:r>
-      <w:bookmarkEnd w:id="8"/>
-      <w:bookmarkEnd w:id="9"/>
+      <w:bookmarkEnd w:id="10"/>
+      <w:bookmarkEnd w:id="11"/>
     </w:p>
     <w:sectPr>
       <w:pgSz w:w="12240" w:h="15840"/>
@@ -1713,7 +2340,7 @@
   <w:abstractNum w:abstractNumId="0" w15:restartNumberingAfterBreak="0">
     <w:nsid w:val="0000A990"/>
     <w:multiLevelType w:val="multilevel"/>
-    <w:tmpl w:val="5726E1B2"/>
+    <w:tmpl w:val="EEF605F8"/>
     <w:lvl w:ilvl="0">
       <w:numFmt w:val="bullet"/>
       <w:lvlText w:val=" "/>
@@ -1790,7 +2417,7 @@
   <w:abstractNum w:abstractNumId="1" w15:restartNumberingAfterBreak="0">
     <w:nsid w:val="0000A991"/>
     <w:multiLevelType w:val="multilevel"/>
-    <w:tmpl w:val="EA904A68"/>
+    <w:tmpl w:val="605C1728"/>
     <w:lvl w:ilvl="0">
       <w:numFmt w:val="bullet"/>
       <w:lvlText w:val=""/>
@@ -1891,16 +2518,16 @@
       </w:rPr>
     </w:lvl>
   </w:abstractNum>
-  <w:num w:numId="1" w16cid:durableId="720666267">
+  <w:num w:numId="1" w16cid:durableId="1182888832">
     <w:abstractNumId w:val="0"/>
   </w:num>
-  <w:num w:numId="2" w16cid:durableId="1130323103">
+  <w:num w:numId="2" w16cid:durableId="453334902">
     <w:abstractNumId w:val="1"/>
   </w:num>
-  <w:num w:numId="3" w16cid:durableId="820930131">
+  <w:num w:numId="3" w16cid:durableId="322896511">
     <w:abstractNumId w:val="1"/>
   </w:num>
-  <w:num w:numId="4" w16cid:durableId="1461531778">
+  <w:num w:numId="4" w16cid:durableId="1693607747">
     <w:abstractNumId w:val="1"/>
   </w:num>
 </w:numbering>
@@ -2461,20 +3088,18 @@
     <w:link w:val="SubtitleChar"/>
     <w:uiPriority w:val="11"/>
     <w:qFormat/>
-    <w:rsid w:val="00AE57E9"/>
+    <w:rsid w:val="00A10FD9"/>
     <w:pPr>
       <w:numPr>
         <w:ilvl w:val="1"/>
       </w:numPr>
-      <w:jc w:val="center"/>
     </w:pPr>
     <w:rPr>
-      <w:rFonts w:asciiTheme="majorHAnsi" w:eastAsiaTheme="majorEastAsia" w:hAnsiTheme="majorHAnsi" w:cstheme="majorBidi"/>
+      <w:rFonts w:eastAsiaTheme="majorEastAsia" w:cstheme="majorBidi"/>
       <w:color w:val="595959" w:themeColor="text1" w:themeTint="A6"/>
       <w:spacing w:val="15"/>
-      <w:sz w:val="36"/>
-      <w:szCs w:val="36"/>
-      <w:lang w:val="pt-BR"/>
+      <w:sz w:val="28"/>
+      <w:szCs w:val="28"/>
     </w:rPr>
   </w:style>
   <w:style w:type="character" w:customStyle="1" w:styleId="SubtitleChar">
@@ -2482,14 +3107,13 @@
     <w:basedOn w:val="DefaultParagraphFont"/>
     <w:link w:val="Subtitle"/>
     <w:uiPriority w:val="11"/>
-    <w:rsid w:val="00AE57E9"/>
-    <w:rPr>
-      <w:rFonts w:asciiTheme="majorHAnsi" w:eastAsiaTheme="majorEastAsia" w:hAnsiTheme="majorHAnsi" w:cstheme="majorBidi"/>
+    <w:rsid w:val="00A10FD9"/>
+    <w:rPr>
+      <w:rFonts w:eastAsiaTheme="majorEastAsia" w:cstheme="majorBidi"/>
       <w:color w:val="595959" w:themeColor="text1" w:themeTint="A6"/>
       <w:spacing w:val="15"/>
-      <w:sz w:val="36"/>
-      <w:szCs w:val="36"/>
-      <w:lang w:val="pt-BR"/>
+      <w:sz w:val="28"/>
+      <w:szCs w:val="28"/>
     </w:rPr>
   </w:style>
   <w:style w:type="paragraph" w:customStyle="1" w:styleId="Author">
@@ -3443,4 +4067,16 @@
     </a:ext>
   </a:extLst>
 </a:theme>
+</file>
+
+<file path=customXml/item1.xml><?xml version="1.0" encoding="utf-8"?>
+<b:Sources xmlns:b="http://schemas.openxmlformats.org/officeDocument/2006/bibliography" xmlns="http://schemas.openxmlformats.org/officeDocument/2006/bibliography" SelectedStyle="/APASixthEditionOfficeOnline.xsl" StyleName="APA" Version="6"/>
+</file>
+
+<file path=customXml/itemProps1.xml><?xml version="1.0" encoding="utf-8"?>
+<ds:datastoreItem xmlns:ds="http://schemas.openxmlformats.org/officeDocument/2006/customXml" ds:itemID="{5C63D412-3BA0-284D-8CF8-D872239E3B3B}">
+  <ds:schemaRefs>
+    <ds:schemaRef ds:uri="http://schemas.openxmlformats.org/officeDocument/2006/bibliography"/>
+  </ds:schemaRefs>
+</ds:datastoreItem>
 </file>
</xml_diff>